<commit_message>
day-7 q2 and day-8 all
</commit_message>
<xml_diff>
--- a/Sem-1/RDBMS (Relational Database Management System)/Provided/Day-1.docx
+++ b/Sem-1/RDBMS (Relational Database Management System)/Provided/Day-1.docx
@@ -2,6 +2,1284 @@
 <file path=word/document.xml><?xml version="1.0" encoding="utf-8"?>
 <w:document xmlns:wpc="http://schemas.microsoft.com/office/word/2010/wordprocessingCanvas" xmlns:mc="http://schemas.openxmlformats.org/markup-compatibility/2006" xmlns:o="urn:schemas-microsoft-com:office:office" xmlns:r="http://schemas.openxmlformats.org/officeDocument/2006/relationships" xmlns:m="http://schemas.openxmlformats.org/officeDocument/2006/math" xmlns:v="urn:schemas-microsoft-com:vml" xmlns:wp14="http://schemas.microsoft.com/office/word/2010/wordprocessingDrawing" xmlns:wp="http://schemas.openxmlformats.org/drawingml/2006/wordprocessingDrawing" xmlns:w10="urn:schemas-microsoft-com:office:word" xmlns:w="http://schemas.openxmlformats.org/wordprocessingml/2006/main" xmlns:w14="http://schemas.microsoft.com/office/word/2010/wordml" xmlns:w15="http://schemas.microsoft.com/office/word/2012/wordml" xmlns:wpg="http://schemas.microsoft.com/office/word/2010/wordprocessingGroup" xmlns:wpi="http://schemas.microsoft.com/office/word/2010/wordprocessingInk" xmlns:wne="http://schemas.microsoft.com/office/word/2006/wordml" xmlns:wps="http://schemas.microsoft.com/office/word/2010/wordprocessingShape" mc:Ignorable="w14 w15 wp14">
   <w:body>
+    <w:tbl>
+      <w:tblPr>
+        <w:tblStyle w:val="GridTable4-Accent1"/>
+        <w:tblW w:w="0" w:type="auto"/>
+        <w:tblLook w:val="04A0" w:firstRow="1" w:lastRow="0" w:firstColumn="1" w:lastColumn="0" w:noHBand="0" w:noVBand="1"/>
+      </w:tblPr>
+      <w:tblGrid>
+        <w:gridCol w:w="1520"/>
+        <w:gridCol w:w="7830"/>
+      </w:tblGrid>
+      <w:tr>
+        <w:trPr>
+          <w:cnfStyle w:val="100000000000" w:firstRow="1" w:lastRow="0" w:firstColumn="0" w:lastColumn="0" w:oddVBand="0" w:evenVBand="0" w:oddHBand="0" w:evenHBand="0" w:firstRowFirstColumn="0" w:firstRowLastColumn="0" w:lastRowFirstColumn="0" w:lastRowLastColumn="0"/>
+        </w:trPr>
+        <w:tc>
+          <w:tcPr>
+            <w:cnfStyle w:val="001000000000" w:firstRow="0" w:lastRow="0" w:firstColumn="1" w:lastColumn="0" w:oddVBand="0" w:evenVBand="0" w:oddHBand="0" w:evenHBand="0" w:firstRowFirstColumn="0" w:firstRowLastColumn="0" w:lastRowFirstColumn="0" w:lastRowLastColumn="0"/>
+            <w:tcW w:w="9365" w:type="dxa"/>
+            <w:gridSpan w:val="2"/>
+          </w:tcPr>
+          <w:p>
+            <w:pPr>
+              <w:pStyle w:val="TableParagraph"/>
+              <w:spacing w:before="121"/>
+              <w:ind w:left="20"/>
+              <w:jc w:val="center"/>
+              <w:rPr>
+                <w:bCs w:val="0"/>
+                <w:color w:val="FFFFFF"/>
+                <w:sz w:val="40"/>
+                <w:u w:val="single" w:color="FFFFFF"/>
+              </w:rPr>
+            </w:pPr>
+            <w:r>
+              <w:rPr>
+                <w:bCs w:val="0"/>
+                <w:color w:val="FFFFFF"/>
+                <w:sz w:val="40"/>
+                <w:u w:val="single" w:color="FFFFFF"/>
+              </w:rPr>
+              <w:t>Detailed Scheduled</w:t>
+            </w:r>
+          </w:p>
+        </w:tc>
+      </w:tr>
+      <w:tr>
+        <w:trPr>
+          <w:cnfStyle w:val="000000100000" w:firstRow="0" w:lastRow="0" w:firstColumn="0" w:lastColumn="0" w:oddVBand="0" w:evenVBand="0" w:oddHBand="1" w:evenHBand="0" w:firstRowFirstColumn="0" w:firstRowLastColumn="0" w:lastRowFirstColumn="0" w:lastRowLastColumn="0"/>
+        </w:trPr>
+        <w:tc>
+          <w:tcPr>
+            <w:cnfStyle w:val="001000000000" w:firstRow="0" w:lastRow="0" w:firstColumn="1" w:lastColumn="0" w:oddVBand="0" w:evenVBand="0" w:oddHBand="0" w:evenHBand="0" w:firstRowFirstColumn="0" w:firstRowLastColumn="0" w:lastRowFirstColumn="0" w:lastRowLastColumn="0"/>
+            <w:tcW w:w="1180" w:type="dxa"/>
+          </w:tcPr>
+          <w:p>
+            <w:pPr>
+              <w:pStyle w:val="TableParagraph"/>
+              <w:spacing w:before="144"/>
+              <w:ind w:left="522"/>
+              <w:rPr>
+                <w:sz w:val="24"/>
+                <w:szCs w:val="24"/>
+                <w:shd w:val="clear" w:color="auto" w:fill="FFFFFF"/>
+              </w:rPr>
+            </w:pPr>
+            <w:r>
+              <w:rPr>
+                <w:bCs w:val="0"/>
+                <w:spacing w:val="-2"/>
+                <w:sz w:val="28"/>
+              </w:rPr>
+              <w:t>Topics</w:t>
+            </w:r>
+          </w:p>
+        </w:tc>
+        <w:tc>
+          <w:tcPr>
+            <w:tcW w:w="8185" w:type="dxa"/>
+          </w:tcPr>
+          <w:p>
+            <w:pPr>
+              <w:pStyle w:val="TableParagraph"/>
+              <w:numPr>
+                <w:ilvl w:val="0"/>
+                <w:numId w:val="4"/>
+              </w:numPr>
+              <w:tabs>
+                <w:tab w:val="left" w:pos="340"/>
+              </w:tabs>
+              <w:spacing w:before="143"/>
+              <w:ind w:right="543"/>
+              <w:cnfStyle w:val="000000100000" w:firstRow="0" w:lastRow="0" w:firstColumn="0" w:lastColumn="0" w:oddVBand="0" w:evenVBand="0" w:oddHBand="1" w:evenHBand="0" w:firstRowFirstColumn="0" w:firstRowLastColumn="0" w:lastRowFirstColumn="0" w:lastRowLastColumn="0"/>
+              <w:rPr>
+                <w:sz w:val="24"/>
+              </w:rPr>
+            </w:pPr>
+            <w:r>
+              <w:rPr>
+                <w:sz w:val="24"/>
+              </w:rPr>
+              <w:t>Introduction</w:t>
+            </w:r>
+            <w:r>
+              <w:rPr>
+                <w:spacing w:val="-4"/>
+                <w:sz w:val="24"/>
+              </w:rPr>
+              <w:t xml:space="preserve"> </w:t>
+            </w:r>
+            <w:r>
+              <w:rPr>
+                <w:sz w:val="24"/>
+              </w:rPr>
+              <w:t>to</w:t>
+            </w:r>
+            <w:r>
+              <w:rPr>
+                <w:spacing w:val="-4"/>
+                <w:sz w:val="24"/>
+              </w:rPr>
+              <w:t xml:space="preserve"> </w:t>
+            </w:r>
+            <w:r>
+              <w:rPr>
+                <w:sz w:val="24"/>
+              </w:rPr>
+              <w:t>SQL,</w:t>
+            </w:r>
+            <w:r>
+              <w:rPr>
+                <w:spacing w:val="-4"/>
+                <w:sz w:val="24"/>
+              </w:rPr>
+              <w:t xml:space="preserve"> </w:t>
+            </w:r>
+            <w:r>
+              <w:rPr>
+                <w:sz w:val="24"/>
+              </w:rPr>
+              <w:t>features</w:t>
+            </w:r>
+            <w:r>
+              <w:rPr>
+                <w:spacing w:val="-4"/>
+                <w:sz w:val="24"/>
+              </w:rPr>
+              <w:t xml:space="preserve"> </w:t>
+            </w:r>
+            <w:r>
+              <w:rPr>
+                <w:sz w:val="24"/>
+              </w:rPr>
+              <w:t>of</w:t>
+            </w:r>
+            <w:r>
+              <w:rPr>
+                <w:spacing w:val="-4"/>
+                <w:sz w:val="24"/>
+              </w:rPr>
+              <w:t xml:space="preserve"> </w:t>
+            </w:r>
+            <w:r>
+              <w:rPr>
+                <w:sz w:val="24"/>
+              </w:rPr>
+              <w:t>SQL,</w:t>
+            </w:r>
+            <w:r>
+              <w:rPr>
+                <w:spacing w:val="-4"/>
+                <w:sz w:val="24"/>
+              </w:rPr>
+              <w:t xml:space="preserve"> </w:t>
+            </w:r>
+            <w:r>
+              <w:rPr>
+                <w:sz w:val="24"/>
+              </w:rPr>
+              <w:t>Rules</w:t>
+            </w:r>
+            <w:r>
+              <w:rPr>
+                <w:spacing w:val="-2"/>
+                <w:sz w:val="24"/>
+              </w:rPr>
+              <w:t xml:space="preserve"> </w:t>
+            </w:r>
+            <w:r>
+              <w:rPr>
+                <w:sz w:val="24"/>
+              </w:rPr>
+              <w:t>for</w:t>
+            </w:r>
+            <w:r>
+              <w:rPr>
+                <w:spacing w:val="-4"/>
+                <w:sz w:val="24"/>
+              </w:rPr>
+              <w:t xml:space="preserve"> </w:t>
+            </w:r>
+            <w:r>
+              <w:rPr>
+                <w:sz w:val="24"/>
+              </w:rPr>
+              <w:t>SQL,</w:t>
+            </w:r>
+            <w:r>
+              <w:rPr>
+                <w:spacing w:val="-4"/>
+                <w:sz w:val="24"/>
+              </w:rPr>
+              <w:t xml:space="preserve"> </w:t>
+            </w:r>
+            <w:r>
+              <w:rPr>
+                <w:sz w:val="24"/>
+              </w:rPr>
+              <w:t>SQL</w:t>
+            </w:r>
+            <w:r>
+              <w:rPr>
+                <w:spacing w:val="-4"/>
+                <w:sz w:val="24"/>
+              </w:rPr>
+              <w:t xml:space="preserve"> </w:t>
+            </w:r>
+            <w:r>
+              <w:rPr>
+                <w:sz w:val="24"/>
+              </w:rPr>
+              <w:t>Components</w:t>
+            </w:r>
+            <w:r>
+              <w:rPr>
+                <w:spacing w:val="-4"/>
+                <w:sz w:val="24"/>
+              </w:rPr>
+              <w:t xml:space="preserve"> </w:t>
+            </w:r>
+            <w:r>
+              <w:rPr>
+                <w:sz w:val="24"/>
+              </w:rPr>
+              <w:t>(DDL,</w:t>
+            </w:r>
+            <w:r>
+              <w:rPr>
+                <w:spacing w:val="-4"/>
+                <w:sz w:val="24"/>
+              </w:rPr>
+              <w:t xml:space="preserve"> </w:t>
+            </w:r>
+            <w:r>
+              <w:rPr>
+                <w:sz w:val="24"/>
+              </w:rPr>
+              <w:t>DML, DCL, TCL, DQL)</w:t>
+            </w:r>
+          </w:p>
+          <w:p>
+            <w:pPr>
+              <w:pStyle w:val="TableParagraph"/>
+              <w:cnfStyle w:val="000000100000" w:firstRow="0" w:lastRow="0" w:firstColumn="0" w:lastColumn="0" w:oddVBand="0" w:evenVBand="0" w:oddHBand="1" w:evenHBand="0" w:firstRowFirstColumn="0" w:firstRowLastColumn="0" w:lastRowFirstColumn="0" w:lastRowLastColumn="0"/>
+              <w:rPr>
+                <w:b/>
+                <w:sz w:val="24"/>
+              </w:rPr>
+            </w:pPr>
+            <w:bookmarkStart w:id="0" w:name="_GoBack"/>
+            <w:bookmarkEnd w:id="0"/>
+          </w:p>
+          <w:p>
+            <w:pPr>
+              <w:pStyle w:val="TableParagraph"/>
+              <w:numPr>
+                <w:ilvl w:val="0"/>
+                <w:numId w:val="4"/>
+              </w:numPr>
+              <w:tabs>
+                <w:tab w:val="left" w:pos="340"/>
+              </w:tabs>
+              <w:spacing w:line="276" w:lineRule="exact"/>
+              <w:cnfStyle w:val="000000100000" w:firstRow="0" w:lastRow="0" w:firstColumn="0" w:lastColumn="0" w:oddVBand="0" w:evenVBand="0" w:oddHBand="1" w:evenHBand="0" w:firstRowFirstColumn="0" w:firstRowLastColumn="0" w:lastRowFirstColumn="0" w:lastRowLastColumn="0"/>
+              <w:rPr>
+                <w:sz w:val="24"/>
+              </w:rPr>
+            </w:pPr>
+            <w:r>
+              <w:rPr>
+                <w:sz w:val="24"/>
+              </w:rPr>
+              <w:t>Viewing</w:t>
+            </w:r>
+            <w:r>
+              <w:rPr>
+                <w:spacing w:val="-3"/>
+                <w:sz w:val="24"/>
+              </w:rPr>
+              <w:t xml:space="preserve"> </w:t>
+            </w:r>
+            <w:r>
+              <w:rPr>
+                <w:sz w:val="24"/>
+              </w:rPr>
+              <w:t>data</w:t>
+            </w:r>
+            <w:r>
+              <w:rPr>
+                <w:spacing w:val="-1"/>
+                <w:sz w:val="24"/>
+              </w:rPr>
+              <w:t xml:space="preserve"> </w:t>
+            </w:r>
+            <w:r>
+              <w:rPr>
+                <w:sz w:val="24"/>
+              </w:rPr>
+              <w:t>in the</w:t>
+            </w:r>
+            <w:r>
+              <w:rPr>
+                <w:spacing w:val="-1"/>
+                <w:sz w:val="24"/>
+              </w:rPr>
+              <w:t xml:space="preserve"> </w:t>
+            </w:r>
+            <w:r>
+              <w:rPr>
+                <w:sz w:val="24"/>
+              </w:rPr>
+              <w:t>tables: (Select Statement</w:t>
+            </w:r>
+            <w:r>
+              <w:rPr>
+                <w:spacing w:val="-1"/>
+                <w:sz w:val="24"/>
+              </w:rPr>
+              <w:t xml:space="preserve"> </w:t>
+            </w:r>
+            <w:r>
+              <w:rPr>
+                <w:sz w:val="24"/>
+              </w:rPr>
+              <w:t>and</w:t>
+            </w:r>
+            <w:r>
+              <w:rPr>
+                <w:spacing w:val="-1"/>
+                <w:sz w:val="24"/>
+              </w:rPr>
+              <w:t xml:space="preserve"> </w:t>
+            </w:r>
+            <w:r>
+              <w:rPr>
+                <w:sz w:val="24"/>
+              </w:rPr>
+              <w:t xml:space="preserve">where </w:t>
+            </w:r>
+            <w:r>
+              <w:rPr>
+                <w:spacing w:val="-2"/>
+                <w:sz w:val="24"/>
+              </w:rPr>
+              <w:t>condition)</w:t>
+            </w:r>
+          </w:p>
+          <w:p>
+            <w:pPr>
+              <w:pStyle w:val="TableParagraph"/>
+              <w:numPr>
+                <w:ilvl w:val="1"/>
+                <w:numId w:val="4"/>
+              </w:numPr>
+              <w:tabs>
+                <w:tab w:val="left" w:pos="1180"/>
+              </w:tabs>
+              <w:spacing w:line="293" w:lineRule="exact"/>
+              <w:cnfStyle w:val="000000100000" w:firstRow="0" w:lastRow="0" w:firstColumn="0" w:lastColumn="0" w:oddVBand="0" w:evenVBand="0" w:oddHBand="1" w:evenHBand="0" w:firstRowFirstColumn="0" w:firstRowLastColumn="0" w:lastRowFirstColumn="0" w:lastRowLastColumn="0"/>
+              <w:rPr>
+                <w:sz w:val="24"/>
+              </w:rPr>
+            </w:pPr>
+            <w:r>
+              <w:rPr>
+                <w:sz w:val="24"/>
+              </w:rPr>
+              <w:t>Selecting</w:t>
+            </w:r>
+            <w:r>
+              <w:rPr>
+                <w:spacing w:val="-2"/>
+                <w:sz w:val="24"/>
+              </w:rPr>
+              <w:t xml:space="preserve"> </w:t>
+            </w:r>
+            <w:r>
+              <w:rPr>
+                <w:sz w:val="24"/>
+              </w:rPr>
+              <w:t>all</w:t>
+            </w:r>
+            <w:r>
+              <w:rPr>
+                <w:spacing w:val="-2"/>
+                <w:sz w:val="24"/>
+              </w:rPr>
+              <w:t xml:space="preserve"> tables</w:t>
+            </w:r>
+          </w:p>
+          <w:p>
+            <w:pPr>
+              <w:pStyle w:val="TableParagraph"/>
+              <w:numPr>
+                <w:ilvl w:val="1"/>
+                <w:numId w:val="4"/>
+              </w:numPr>
+              <w:tabs>
+                <w:tab w:val="left" w:pos="1180"/>
+              </w:tabs>
+              <w:spacing w:line="293" w:lineRule="exact"/>
+              <w:cnfStyle w:val="000000100000" w:firstRow="0" w:lastRow="0" w:firstColumn="0" w:lastColumn="0" w:oddVBand="0" w:evenVBand="0" w:oddHBand="1" w:evenHBand="0" w:firstRowFirstColumn="0" w:firstRowLastColumn="0" w:lastRowFirstColumn="0" w:lastRowLastColumn="0"/>
+              <w:rPr>
+                <w:sz w:val="24"/>
+              </w:rPr>
+            </w:pPr>
+            <w:r>
+              <w:rPr>
+                <w:sz w:val="24"/>
+              </w:rPr>
+              <w:t>Describe</w:t>
+            </w:r>
+            <w:r>
+              <w:rPr>
+                <w:spacing w:val="-5"/>
+                <w:sz w:val="24"/>
+              </w:rPr>
+              <w:t xml:space="preserve"> </w:t>
+            </w:r>
+            <w:r>
+              <w:rPr>
+                <w:sz w:val="24"/>
+              </w:rPr>
+              <w:t>the</w:t>
+            </w:r>
+            <w:r>
+              <w:rPr>
+                <w:spacing w:val="-1"/>
+                <w:sz w:val="24"/>
+              </w:rPr>
+              <w:t xml:space="preserve"> </w:t>
+            </w:r>
+            <w:r>
+              <w:rPr>
+                <w:spacing w:val="-2"/>
+                <w:sz w:val="24"/>
+              </w:rPr>
+              <w:t>table</w:t>
+            </w:r>
+          </w:p>
+          <w:p>
+            <w:pPr>
+              <w:pStyle w:val="TableParagraph"/>
+              <w:numPr>
+                <w:ilvl w:val="1"/>
+                <w:numId w:val="4"/>
+              </w:numPr>
+              <w:tabs>
+                <w:tab w:val="left" w:pos="1180"/>
+              </w:tabs>
+              <w:spacing w:line="293" w:lineRule="exact"/>
+              <w:cnfStyle w:val="000000100000" w:firstRow="0" w:lastRow="0" w:firstColumn="0" w:lastColumn="0" w:oddVBand="0" w:evenVBand="0" w:oddHBand="1" w:evenHBand="0" w:firstRowFirstColumn="0" w:firstRowLastColumn="0" w:lastRowFirstColumn="0" w:lastRowLastColumn="0"/>
+              <w:rPr>
+                <w:sz w:val="24"/>
+              </w:rPr>
+            </w:pPr>
+            <w:r>
+              <w:rPr>
+                <w:sz w:val="24"/>
+              </w:rPr>
+              <w:t>All</w:t>
+            </w:r>
+            <w:r>
+              <w:rPr>
+                <w:spacing w:val="-1"/>
+                <w:sz w:val="24"/>
+              </w:rPr>
+              <w:t xml:space="preserve"> </w:t>
+            </w:r>
+            <w:r>
+              <w:rPr>
+                <w:sz w:val="24"/>
+              </w:rPr>
+              <w:t>rows</w:t>
+            </w:r>
+            <w:r>
+              <w:rPr>
+                <w:spacing w:val="-1"/>
+                <w:sz w:val="24"/>
+              </w:rPr>
+              <w:t xml:space="preserve"> </w:t>
+            </w:r>
+            <w:r>
+              <w:rPr>
+                <w:sz w:val="24"/>
+              </w:rPr>
+              <w:t>and all</w:t>
+            </w:r>
+            <w:r>
+              <w:rPr>
+                <w:spacing w:val="-1"/>
+                <w:sz w:val="24"/>
+              </w:rPr>
+              <w:t xml:space="preserve"> </w:t>
+            </w:r>
+            <w:r>
+              <w:rPr>
+                <w:sz w:val="24"/>
+              </w:rPr>
+              <w:t>columns</w:t>
+            </w:r>
+            <w:r>
+              <w:rPr>
+                <w:spacing w:val="1"/>
+                <w:sz w:val="24"/>
+              </w:rPr>
+              <w:t xml:space="preserve"> </w:t>
+            </w:r>
+            <w:r>
+              <w:rPr>
+                <w:sz w:val="24"/>
+              </w:rPr>
+              <w:t>(set</w:t>
+            </w:r>
+            <w:r>
+              <w:rPr>
+                <w:spacing w:val="-1"/>
+                <w:sz w:val="24"/>
+              </w:rPr>
+              <w:t xml:space="preserve"> </w:t>
+            </w:r>
+            <w:r>
+              <w:rPr>
+                <w:sz w:val="24"/>
+              </w:rPr>
+              <w:t>the</w:t>
+            </w:r>
+            <w:r>
+              <w:rPr>
+                <w:spacing w:val="-1"/>
+                <w:sz w:val="24"/>
+              </w:rPr>
+              <w:t xml:space="preserve"> </w:t>
+            </w:r>
+            <w:r>
+              <w:rPr>
+                <w:sz w:val="24"/>
+              </w:rPr>
+              <w:t>Environment variable</w:t>
+            </w:r>
+            <w:r>
+              <w:rPr>
+                <w:spacing w:val="-1"/>
+                <w:sz w:val="24"/>
+              </w:rPr>
+              <w:t xml:space="preserve"> </w:t>
+            </w:r>
+            <w:r>
+              <w:rPr>
+                <w:sz w:val="24"/>
+              </w:rPr>
+              <w:t>line</w:t>
+            </w:r>
+            <w:r>
+              <w:rPr>
+                <w:spacing w:val="-2"/>
+                <w:sz w:val="24"/>
+              </w:rPr>
+              <w:t xml:space="preserve"> </w:t>
+            </w:r>
+            <w:r>
+              <w:rPr>
+                <w:sz w:val="24"/>
+              </w:rPr>
+              <w:t>size</w:t>
+            </w:r>
+            <w:r>
+              <w:rPr>
+                <w:spacing w:val="-2"/>
+                <w:sz w:val="24"/>
+              </w:rPr>
+              <w:t xml:space="preserve"> </w:t>
+            </w:r>
+            <w:r>
+              <w:rPr>
+                <w:sz w:val="24"/>
+              </w:rPr>
+              <w:t>to</w:t>
+            </w:r>
+            <w:r>
+              <w:rPr>
+                <w:spacing w:val="-1"/>
+                <w:sz w:val="24"/>
+              </w:rPr>
+              <w:t xml:space="preserve"> </w:t>
+            </w:r>
+            <w:r>
+              <w:rPr>
+                <w:sz w:val="24"/>
+              </w:rPr>
+              <w:t xml:space="preserve">custom </w:t>
+            </w:r>
+            <w:r>
+              <w:rPr>
+                <w:spacing w:val="-4"/>
+                <w:sz w:val="24"/>
+              </w:rPr>
+              <w:t>200)</w:t>
+            </w:r>
+          </w:p>
+          <w:p>
+            <w:pPr>
+              <w:pStyle w:val="TableParagraph"/>
+              <w:numPr>
+                <w:ilvl w:val="1"/>
+                <w:numId w:val="4"/>
+              </w:numPr>
+              <w:tabs>
+                <w:tab w:val="left" w:pos="1180"/>
+              </w:tabs>
+              <w:spacing w:line="293" w:lineRule="exact"/>
+              <w:cnfStyle w:val="000000100000" w:firstRow="0" w:lastRow="0" w:firstColumn="0" w:lastColumn="0" w:oddVBand="0" w:evenVBand="0" w:oddHBand="1" w:evenHBand="0" w:firstRowFirstColumn="0" w:firstRowLastColumn="0" w:lastRowFirstColumn="0" w:lastRowLastColumn="0"/>
+              <w:rPr>
+                <w:sz w:val="24"/>
+              </w:rPr>
+            </w:pPr>
+            <w:r>
+              <w:rPr>
+                <w:sz w:val="24"/>
+              </w:rPr>
+              <w:t>Clear</w:t>
+            </w:r>
+            <w:r>
+              <w:rPr>
+                <w:spacing w:val="-3"/>
+                <w:sz w:val="24"/>
+              </w:rPr>
+              <w:t xml:space="preserve"> </w:t>
+            </w:r>
+            <w:r>
+              <w:rPr>
+                <w:sz w:val="24"/>
+              </w:rPr>
+              <w:t>Screen</w:t>
+            </w:r>
+            <w:r>
+              <w:rPr>
+                <w:spacing w:val="-2"/>
+                <w:sz w:val="24"/>
+              </w:rPr>
+              <w:t xml:space="preserve"> </w:t>
+            </w:r>
+            <w:r>
+              <w:rPr>
+                <w:sz w:val="24"/>
+              </w:rPr>
+              <w:t>(Shift</w:t>
+            </w:r>
+            <w:r>
+              <w:rPr>
+                <w:spacing w:val="-1"/>
+                <w:sz w:val="24"/>
+              </w:rPr>
+              <w:t xml:space="preserve"> </w:t>
+            </w:r>
+            <w:r>
+              <w:rPr>
+                <w:sz w:val="24"/>
+              </w:rPr>
+              <w:t>+</w:t>
+            </w:r>
+            <w:r>
+              <w:rPr>
+                <w:spacing w:val="-2"/>
+                <w:sz w:val="24"/>
+              </w:rPr>
+              <w:t xml:space="preserve"> </w:t>
+            </w:r>
+            <w:r>
+              <w:rPr>
+                <w:spacing w:val="-4"/>
+                <w:sz w:val="24"/>
+              </w:rPr>
+              <w:t>Del)</w:t>
+            </w:r>
+          </w:p>
+          <w:p>
+            <w:pPr>
+              <w:pStyle w:val="TableParagraph"/>
+              <w:spacing w:before="2"/>
+              <w:cnfStyle w:val="000000100000" w:firstRow="0" w:lastRow="0" w:firstColumn="0" w:lastColumn="0" w:oddVBand="0" w:evenVBand="0" w:oddHBand="1" w:evenHBand="0" w:firstRowFirstColumn="0" w:firstRowLastColumn="0" w:lastRowFirstColumn="0" w:lastRowLastColumn="0"/>
+              <w:rPr>
+                <w:b/>
+                <w:sz w:val="24"/>
+              </w:rPr>
+            </w:pPr>
+          </w:p>
+          <w:p>
+            <w:pPr>
+              <w:pStyle w:val="TableParagraph"/>
+              <w:numPr>
+                <w:ilvl w:val="0"/>
+                <w:numId w:val="4"/>
+              </w:numPr>
+              <w:tabs>
+                <w:tab w:val="left" w:pos="340"/>
+              </w:tabs>
+              <w:spacing w:line="276" w:lineRule="exact"/>
+              <w:cnfStyle w:val="000000100000" w:firstRow="0" w:lastRow="0" w:firstColumn="0" w:lastColumn="0" w:oddVBand="0" w:evenVBand="0" w:oddHBand="1" w:evenHBand="0" w:firstRowFirstColumn="0" w:firstRowLastColumn="0" w:lastRowFirstColumn="0" w:lastRowLastColumn="0"/>
+              <w:rPr>
+                <w:sz w:val="24"/>
+              </w:rPr>
+            </w:pPr>
+            <w:r>
+              <w:rPr>
+                <w:sz w:val="24"/>
+              </w:rPr>
+              <w:t>Filtering</w:t>
+            </w:r>
+            <w:r>
+              <w:rPr>
+                <w:spacing w:val="-4"/>
+                <w:sz w:val="24"/>
+              </w:rPr>
+              <w:t xml:space="preserve"> </w:t>
+            </w:r>
+            <w:r>
+              <w:rPr>
+                <w:sz w:val="24"/>
+              </w:rPr>
+              <w:t>Data</w:t>
+            </w:r>
+            <w:r>
+              <w:rPr>
+                <w:spacing w:val="-1"/>
+                <w:sz w:val="24"/>
+              </w:rPr>
+              <w:t xml:space="preserve"> </w:t>
+            </w:r>
+            <w:r>
+              <w:rPr>
+                <w:sz w:val="24"/>
+              </w:rPr>
+              <w:t>from</w:t>
+            </w:r>
+            <w:r>
+              <w:rPr>
+                <w:spacing w:val="-2"/>
+                <w:sz w:val="24"/>
+              </w:rPr>
+              <w:t xml:space="preserve"> </w:t>
+            </w:r>
+            <w:r>
+              <w:rPr>
+                <w:sz w:val="24"/>
+              </w:rPr>
+              <w:t>the</w:t>
+            </w:r>
+            <w:r>
+              <w:rPr>
+                <w:spacing w:val="-1"/>
+                <w:sz w:val="24"/>
+              </w:rPr>
+              <w:t xml:space="preserve"> </w:t>
+            </w:r>
+            <w:r>
+              <w:rPr>
+                <w:spacing w:val="-2"/>
+                <w:sz w:val="24"/>
+              </w:rPr>
+              <w:t>table</w:t>
+            </w:r>
+          </w:p>
+          <w:p>
+            <w:pPr>
+              <w:pStyle w:val="TableParagraph"/>
+              <w:numPr>
+                <w:ilvl w:val="1"/>
+                <w:numId w:val="4"/>
+              </w:numPr>
+              <w:tabs>
+                <w:tab w:val="left" w:pos="1180"/>
+              </w:tabs>
+              <w:spacing w:line="294" w:lineRule="exact"/>
+              <w:cnfStyle w:val="000000100000" w:firstRow="0" w:lastRow="0" w:firstColumn="0" w:lastColumn="0" w:oddVBand="0" w:evenVBand="0" w:oddHBand="1" w:evenHBand="0" w:firstRowFirstColumn="0" w:firstRowLastColumn="0" w:lastRowFirstColumn="0" w:lastRowLastColumn="0"/>
+              <w:rPr>
+                <w:sz w:val="24"/>
+              </w:rPr>
+            </w:pPr>
+            <w:r>
+              <w:rPr>
+                <w:sz w:val="24"/>
+              </w:rPr>
+              <w:t>Selected</w:t>
+            </w:r>
+            <w:r>
+              <w:rPr>
+                <w:spacing w:val="-3"/>
+                <w:sz w:val="24"/>
+              </w:rPr>
+              <w:t xml:space="preserve"> </w:t>
+            </w:r>
+            <w:r>
+              <w:rPr>
+                <w:spacing w:val="-2"/>
+                <w:sz w:val="24"/>
+              </w:rPr>
+              <w:t>Columns</w:t>
+            </w:r>
+          </w:p>
+          <w:p>
+            <w:pPr>
+              <w:pStyle w:val="TableParagraph"/>
+              <w:numPr>
+                <w:ilvl w:val="1"/>
+                <w:numId w:val="4"/>
+              </w:numPr>
+              <w:tabs>
+                <w:tab w:val="left" w:pos="1180"/>
+              </w:tabs>
+              <w:ind w:right="191"/>
+              <w:cnfStyle w:val="000000100000" w:firstRow="0" w:lastRow="0" w:firstColumn="0" w:lastColumn="0" w:oddVBand="0" w:evenVBand="0" w:oddHBand="1" w:evenHBand="0" w:firstRowFirstColumn="0" w:firstRowLastColumn="0" w:lastRowFirstColumn="0" w:lastRowLastColumn="0"/>
+              <w:rPr>
+                <w:sz w:val="24"/>
+              </w:rPr>
+            </w:pPr>
+            <w:r>
+              <w:rPr>
+                <w:sz w:val="24"/>
+              </w:rPr>
+              <w:t>Selected</w:t>
+            </w:r>
+            <w:r>
+              <w:rPr>
+                <w:spacing w:val="-4"/>
+                <w:sz w:val="24"/>
+              </w:rPr>
+              <w:t xml:space="preserve"> </w:t>
+            </w:r>
+            <w:r>
+              <w:rPr>
+                <w:sz w:val="24"/>
+              </w:rPr>
+              <w:t>Rows</w:t>
+            </w:r>
+            <w:r>
+              <w:rPr>
+                <w:spacing w:val="-4"/>
+                <w:sz w:val="24"/>
+              </w:rPr>
+              <w:t xml:space="preserve"> </w:t>
+            </w:r>
+            <w:r>
+              <w:rPr>
+                <w:sz w:val="24"/>
+              </w:rPr>
+              <w:t>(like</w:t>
+            </w:r>
+            <w:r>
+              <w:rPr>
+                <w:spacing w:val="-5"/>
+                <w:sz w:val="24"/>
+              </w:rPr>
+              <w:t xml:space="preserve"> </w:t>
+            </w:r>
+            <w:r>
+              <w:rPr>
+                <w:sz w:val="24"/>
+              </w:rPr>
+              <w:t>predicate</w:t>
+            </w:r>
+            <w:r>
+              <w:rPr>
+                <w:spacing w:val="-4"/>
+                <w:sz w:val="24"/>
+              </w:rPr>
+              <w:t xml:space="preserve"> </w:t>
+            </w:r>
+            <w:r>
+              <w:rPr>
+                <w:sz w:val="24"/>
+              </w:rPr>
+              <w:t>for</w:t>
+            </w:r>
+            <w:r>
+              <w:rPr>
+                <w:spacing w:val="-3"/>
+                <w:sz w:val="24"/>
+              </w:rPr>
+              <w:t xml:space="preserve"> </w:t>
+            </w:r>
+            <w:r>
+              <w:rPr>
+                <w:sz w:val="24"/>
+              </w:rPr>
+              <w:t>character</w:t>
+            </w:r>
+            <w:r>
+              <w:rPr>
+                <w:spacing w:val="-4"/>
+                <w:sz w:val="24"/>
+              </w:rPr>
+              <w:t xml:space="preserve"> </w:t>
+            </w:r>
+            <w:r>
+              <w:rPr>
+                <w:sz w:val="24"/>
+              </w:rPr>
+              <w:t>data</w:t>
+            </w:r>
+            <w:r>
+              <w:rPr>
+                <w:spacing w:val="-4"/>
+                <w:sz w:val="24"/>
+              </w:rPr>
+              <w:t xml:space="preserve"> </w:t>
+            </w:r>
+            <w:r>
+              <w:rPr>
+                <w:sz w:val="24"/>
+              </w:rPr>
+              <w:t>type,</w:t>
+            </w:r>
+            <w:r>
+              <w:rPr>
+                <w:spacing w:val="-4"/>
+                <w:sz w:val="24"/>
+              </w:rPr>
+              <w:t xml:space="preserve"> </w:t>
+            </w:r>
+            <w:r>
+              <w:rPr>
+                <w:sz w:val="24"/>
+              </w:rPr>
+              <w:t>between</w:t>
+            </w:r>
+            <w:r>
+              <w:rPr>
+                <w:spacing w:val="-4"/>
+                <w:sz w:val="24"/>
+              </w:rPr>
+              <w:t xml:space="preserve"> </w:t>
+            </w:r>
+            <w:r>
+              <w:rPr>
+                <w:sz w:val="24"/>
+              </w:rPr>
+              <w:t>predicate,</w:t>
+            </w:r>
+            <w:r>
+              <w:rPr>
+                <w:spacing w:val="-4"/>
+                <w:sz w:val="24"/>
+              </w:rPr>
+              <w:t xml:space="preserve"> </w:t>
+            </w:r>
+            <w:r>
+              <w:rPr>
+                <w:sz w:val="24"/>
+              </w:rPr>
+              <w:t>‘=’,</w:t>
+            </w:r>
+            <w:r>
+              <w:rPr>
+                <w:spacing w:val="-4"/>
+                <w:sz w:val="24"/>
+              </w:rPr>
+              <w:t xml:space="preserve"> </w:t>
+            </w:r>
+            <w:r>
+              <w:rPr>
+                <w:sz w:val="24"/>
+              </w:rPr>
+              <w:t>‘&gt;’, ‘&lt;’, ‘&lt;&gt;’, NOT and NOT IN Operator)</w:t>
+            </w:r>
+          </w:p>
+          <w:p>
+            <w:pPr>
+              <w:pStyle w:val="TableParagraph"/>
+              <w:numPr>
+                <w:ilvl w:val="1"/>
+                <w:numId w:val="4"/>
+              </w:numPr>
+              <w:tabs>
+                <w:tab w:val="left" w:pos="1180"/>
+              </w:tabs>
+              <w:spacing w:line="292" w:lineRule="exact"/>
+              <w:cnfStyle w:val="000000100000" w:firstRow="0" w:lastRow="0" w:firstColumn="0" w:lastColumn="0" w:oddVBand="0" w:evenVBand="0" w:oddHBand="1" w:evenHBand="0" w:firstRowFirstColumn="0" w:firstRowLastColumn="0" w:lastRowFirstColumn="0" w:lastRowLastColumn="0"/>
+              <w:rPr>
+                <w:sz w:val="24"/>
+              </w:rPr>
+            </w:pPr>
+            <w:r>
+              <w:rPr>
+                <w:sz w:val="24"/>
+              </w:rPr>
+              <w:t>Select</w:t>
+            </w:r>
+            <w:r>
+              <w:rPr>
+                <w:spacing w:val="-2"/>
+                <w:sz w:val="24"/>
+              </w:rPr>
+              <w:t xml:space="preserve"> </w:t>
+            </w:r>
+            <w:r>
+              <w:rPr>
+                <w:sz w:val="24"/>
+              </w:rPr>
+              <w:t>Unique</w:t>
+            </w:r>
+            <w:r>
+              <w:rPr>
+                <w:spacing w:val="-1"/>
+                <w:sz w:val="24"/>
+              </w:rPr>
+              <w:t xml:space="preserve"> </w:t>
+            </w:r>
+            <w:r>
+              <w:rPr>
+                <w:sz w:val="24"/>
+              </w:rPr>
+              <w:t>values from</w:t>
+            </w:r>
+            <w:r>
+              <w:rPr>
+                <w:spacing w:val="-1"/>
+                <w:sz w:val="24"/>
+              </w:rPr>
+              <w:t xml:space="preserve"> </w:t>
+            </w:r>
+            <w:r>
+              <w:rPr>
+                <w:sz w:val="24"/>
+              </w:rPr>
+              <w:t>a</w:t>
+            </w:r>
+            <w:r>
+              <w:rPr>
+                <w:spacing w:val="-1"/>
+                <w:sz w:val="24"/>
+              </w:rPr>
+              <w:t xml:space="preserve"> </w:t>
+            </w:r>
+            <w:r>
+              <w:rPr>
+                <w:sz w:val="24"/>
+              </w:rPr>
+              <w:t>column:</w:t>
+            </w:r>
+            <w:r>
+              <w:rPr>
+                <w:spacing w:val="1"/>
+                <w:sz w:val="24"/>
+              </w:rPr>
+              <w:t xml:space="preserve"> </w:t>
+            </w:r>
+            <w:r>
+              <w:rPr>
+                <w:sz w:val="24"/>
+              </w:rPr>
+              <w:t>(Distinct</w:t>
+            </w:r>
+            <w:r>
+              <w:rPr>
+                <w:spacing w:val="-1"/>
+                <w:sz w:val="24"/>
+              </w:rPr>
+              <w:t xml:space="preserve"> </w:t>
+            </w:r>
+            <w:r>
+              <w:rPr>
+                <w:spacing w:val="-2"/>
+                <w:sz w:val="24"/>
+              </w:rPr>
+              <w:t>keyword)</w:t>
+            </w:r>
+          </w:p>
+          <w:p>
+            <w:pPr>
+              <w:pStyle w:val="TableParagraph"/>
+              <w:numPr>
+                <w:ilvl w:val="1"/>
+                <w:numId w:val="4"/>
+              </w:numPr>
+              <w:tabs>
+                <w:tab w:val="left" w:pos="1180"/>
+              </w:tabs>
+              <w:spacing w:line="293" w:lineRule="exact"/>
+              <w:cnfStyle w:val="000000100000" w:firstRow="0" w:lastRow="0" w:firstColumn="0" w:lastColumn="0" w:oddVBand="0" w:evenVBand="0" w:oddHBand="1" w:evenHBand="0" w:firstRowFirstColumn="0" w:firstRowLastColumn="0" w:lastRowFirstColumn="0" w:lastRowLastColumn="0"/>
+              <w:rPr>
+                <w:sz w:val="24"/>
+              </w:rPr>
+            </w:pPr>
+            <w:r>
+              <w:rPr>
+                <w:sz w:val="24"/>
+              </w:rPr>
+              <w:t>Selected</w:t>
+            </w:r>
+            <w:r>
+              <w:rPr>
+                <w:spacing w:val="-2"/>
+                <w:sz w:val="24"/>
+              </w:rPr>
+              <w:t xml:space="preserve"> </w:t>
+            </w:r>
+            <w:r>
+              <w:rPr>
+                <w:sz w:val="24"/>
+              </w:rPr>
+              <w:t>Column</w:t>
+            </w:r>
+            <w:r>
+              <w:rPr>
+                <w:spacing w:val="-1"/>
+                <w:sz w:val="24"/>
+              </w:rPr>
+              <w:t xml:space="preserve"> </w:t>
+            </w:r>
+            <w:r>
+              <w:rPr>
+                <w:sz w:val="24"/>
+              </w:rPr>
+              <w:t>and</w:t>
+            </w:r>
+            <w:r>
+              <w:rPr>
+                <w:spacing w:val="-1"/>
+                <w:sz w:val="24"/>
+              </w:rPr>
+              <w:t xml:space="preserve"> </w:t>
+            </w:r>
+            <w:r>
+              <w:rPr>
+                <w:sz w:val="24"/>
+              </w:rPr>
+              <w:t>Selected</w:t>
+            </w:r>
+            <w:r>
+              <w:rPr>
+                <w:spacing w:val="-1"/>
+                <w:sz w:val="24"/>
+              </w:rPr>
+              <w:t xml:space="preserve"> </w:t>
+            </w:r>
+            <w:r>
+              <w:rPr>
+                <w:spacing w:val="-5"/>
+                <w:sz w:val="24"/>
+              </w:rPr>
+              <w:t>row</w:t>
+            </w:r>
+          </w:p>
+          <w:p>
+            <w:pPr>
+              <w:spacing w:before="0" w:line="240" w:lineRule="auto"/>
+              <w:ind w:left="0" w:right="0"/>
+              <w:cnfStyle w:val="000000100000" w:firstRow="0" w:lastRow="0" w:firstColumn="0" w:lastColumn="0" w:oddVBand="0" w:evenVBand="0" w:oddHBand="1" w:evenHBand="0" w:firstRowFirstColumn="0" w:firstRowLastColumn="0" w:lastRowFirstColumn="0" w:lastRowLastColumn="0"/>
+              <w:rPr>
+                <w:rFonts w:ascii="Times New Roman" w:hAnsi="Times New Roman" w:cs="Times New Roman"/>
+                <w:sz w:val="24"/>
+                <w:szCs w:val="24"/>
+                <w:shd w:val="clear" w:color="auto" w:fill="FFFFFF"/>
+              </w:rPr>
+            </w:pPr>
+            <w:r>
+              <w:rPr>
+                <w:sz w:val="24"/>
+              </w:rPr>
+              <w:t>Sorting</w:t>
+            </w:r>
+            <w:r>
+              <w:rPr>
+                <w:spacing w:val="-1"/>
+                <w:sz w:val="24"/>
+              </w:rPr>
+              <w:t xml:space="preserve"> </w:t>
+            </w:r>
+            <w:r>
+              <w:rPr>
+                <w:sz w:val="24"/>
+              </w:rPr>
+              <w:t>Data</w:t>
+            </w:r>
+            <w:r>
+              <w:rPr>
+                <w:spacing w:val="-1"/>
+                <w:sz w:val="24"/>
+              </w:rPr>
+              <w:t xml:space="preserve"> </w:t>
+            </w:r>
+            <w:r>
+              <w:rPr>
+                <w:sz w:val="24"/>
+              </w:rPr>
+              <w:t>in</w:t>
+            </w:r>
+            <w:r>
+              <w:rPr>
+                <w:spacing w:val="-1"/>
+                <w:sz w:val="24"/>
+              </w:rPr>
+              <w:t xml:space="preserve"> </w:t>
+            </w:r>
+            <w:r>
+              <w:rPr>
+                <w:sz w:val="24"/>
+              </w:rPr>
+              <w:t>the Table: (Order</w:t>
+            </w:r>
+            <w:r>
+              <w:rPr>
+                <w:spacing w:val="-1"/>
+                <w:sz w:val="24"/>
+              </w:rPr>
+              <w:t xml:space="preserve"> </w:t>
+            </w:r>
+            <w:r>
+              <w:rPr>
+                <w:sz w:val="24"/>
+              </w:rPr>
+              <w:t>By,</w:t>
+            </w:r>
+            <w:r>
+              <w:rPr>
+                <w:spacing w:val="-1"/>
+                <w:sz w:val="24"/>
+              </w:rPr>
+              <w:t xml:space="preserve"> </w:t>
+            </w:r>
+            <w:proofErr w:type="spellStart"/>
+            <w:r>
+              <w:rPr>
+                <w:sz w:val="24"/>
+              </w:rPr>
+              <w:t>Desc</w:t>
+            </w:r>
+            <w:proofErr w:type="spellEnd"/>
+            <w:r>
+              <w:rPr>
+                <w:spacing w:val="2"/>
+                <w:sz w:val="24"/>
+              </w:rPr>
+              <w:t xml:space="preserve"> </w:t>
+            </w:r>
+            <w:r>
+              <w:rPr>
+                <w:spacing w:val="-2"/>
+                <w:sz w:val="24"/>
+              </w:rPr>
+              <w:t>clause)</w:t>
+            </w:r>
+          </w:p>
+        </w:tc>
+      </w:tr>
+    </w:tbl>
+    <w:p>
+      <w:pPr>
+        <w:spacing w:before="0" w:line="240" w:lineRule="auto"/>
+        <w:ind w:right="0"/>
+        <w:rPr>
+          <w:rFonts w:ascii="Times New Roman" w:hAnsi="Times New Roman" w:cs="Times New Roman"/>
+          <w:sz w:val="24"/>
+          <w:szCs w:val="24"/>
+          <w:shd w:val="clear" w:color="auto" w:fill="FFFFFF"/>
+        </w:rPr>
+      </w:pPr>
+    </w:p>
     <w:p>
       <w:pPr>
         <w:pStyle w:val="Normal1"/>
@@ -653,6 +1931,7 @@
           <w:szCs w:val="24"/>
           <w:shd w:val="clear" w:color="auto" w:fill="FFFFFF"/>
         </w:rPr>
+        <w:lastRenderedPageBreak/>
         <w:t>Display all the employees who are not salesman nor the manager</w:t>
       </w:r>
     </w:p>
@@ -1164,10 +2443,9 @@
         </w:rPr>
         <w:t xml:space="preserve"> date of any month in any year.  </w:t>
       </w:r>
-      <w:bookmarkStart w:id="0" w:name="_GoBack"/>
-      <w:bookmarkEnd w:id="0"/>
     </w:p>
     <w:sectPr>
+      <w:headerReference w:type="default" r:id="rId7"/>
       <w:pgSz w:w="12240" w:h="15840"/>
       <w:pgMar w:top="1440" w:right="1440" w:bottom="1440" w:left="1440" w:header="720" w:footer="720" w:gutter="0"/>
       <w:cols w:space="720"/>
@@ -1175,6 +2453,259 @@
     </w:sectPr>
   </w:body>
 </w:document>
+</file>
+
+<file path=word/endnotes.xml><?xml version="1.0" encoding="utf-8"?>
+<w:endnotes xmlns:wpc="http://schemas.microsoft.com/office/word/2010/wordprocessingCanvas" xmlns:mc="http://schemas.openxmlformats.org/markup-compatibility/2006" xmlns:o="urn:schemas-microsoft-com:office:office" xmlns:r="http://schemas.openxmlformats.org/officeDocument/2006/relationships" xmlns:m="http://schemas.openxmlformats.org/officeDocument/2006/math" xmlns:v="urn:schemas-microsoft-com:vml" xmlns:wp14="http://schemas.microsoft.com/office/word/2010/wordprocessingDrawing" xmlns:wp="http://schemas.openxmlformats.org/drawingml/2006/wordprocessingDrawing" xmlns:w10="urn:schemas-microsoft-com:office:word" xmlns:w="http://schemas.openxmlformats.org/wordprocessingml/2006/main" xmlns:w14="http://schemas.microsoft.com/office/word/2010/wordml" xmlns:w15="http://schemas.microsoft.com/office/word/2012/wordml" xmlns:wpg="http://schemas.microsoft.com/office/word/2010/wordprocessingGroup" xmlns:wpi="http://schemas.microsoft.com/office/word/2010/wordprocessingInk" xmlns:wne="http://schemas.microsoft.com/office/word/2006/wordml" xmlns:wps="http://schemas.microsoft.com/office/word/2010/wordprocessingShape" mc:Ignorable="w14 w15 wp14">
+  <w:endnote w:type="separator" w:id="-1">
+    <w:p>
+      <w:pPr>
+        <w:spacing w:before="0" w:line="240" w:lineRule="auto"/>
+      </w:pPr>
+      <w:r>
+        <w:separator/>
+      </w:r>
+    </w:p>
+  </w:endnote>
+  <w:endnote w:type="continuationSeparator" w:id="0">
+    <w:p>
+      <w:pPr>
+        <w:spacing w:before="0" w:line="240" w:lineRule="auto"/>
+      </w:pPr>
+      <w:r>
+        <w:continuationSeparator/>
+      </w:r>
+    </w:p>
+  </w:endnote>
+</w:endnotes>
+</file>
+
+<file path=word/footnotes.xml><?xml version="1.0" encoding="utf-8"?>
+<w:footnotes xmlns:wpc="http://schemas.microsoft.com/office/word/2010/wordprocessingCanvas" xmlns:mc="http://schemas.openxmlformats.org/markup-compatibility/2006" xmlns:o="urn:schemas-microsoft-com:office:office" xmlns:r="http://schemas.openxmlformats.org/officeDocument/2006/relationships" xmlns:m="http://schemas.openxmlformats.org/officeDocument/2006/math" xmlns:v="urn:schemas-microsoft-com:vml" xmlns:wp14="http://schemas.microsoft.com/office/word/2010/wordprocessingDrawing" xmlns:wp="http://schemas.openxmlformats.org/drawingml/2006/wordprocessingDrawing" xmlns:w10="urn:schemas-microsoft-com:office:word" xmlns:w="http://schemas.openxmlformats.org/wordprocessingml/2006/main" xmlns:w14="http://schemas.microsoft.com/office/word/2010/wordml" xmlns:w15="http://schemas.microsoft.com/office/word/2012/wordml" xmlns:wpg="http://schemas.microsoft.com/office/word/2010/wordprocessingGroup" xmlns:wpi="http://schemas.microsoft.com/office/word/2010/wordprocessingInk" xmlns:wne="http://schemas.microsoft.com/office/word/2006/wordml" xmlns:wps="http://schemas.microsoft.com/office/word/2010/wordprocessingShape" mc:Ignorable="w14 w15 wp14">
+  <w:footnote w:type="separator" w:id="-1">
+    <w:p>
+      <w:pPr>
+        <w:spacing w:before="0" w:line="240" w:lineRule="auto"/>
+      </w:pPr>
+      <w:r>
+        <w:separator/>
+      </w:r>
+    </w:p>
+  </w:footnote>
+  <w:footnote w:type="continuationSeparator" w:id="0">
+    <w:p>
+      <w:pPr>
+        <w:spacing w:before="0" w:line="240" w:lineRule="auto"/>
+      </w:pPr>
+      <w:r>
+        <w:continuationSeparator/>
+      </w:r>
+    </w:p>
+  </w:footnote>
+</w:footnotes>
+</file>
+
+<file path=word/header1.xml><?xml version="1.0" encoding="utf-8"?>
+<w:hdr xmlns:wpc="http://schemas.microsoft.com/office/word/2010/wordprocessingCanvas" xmlns:mc="http://schemas.openxmlformats.org/markup-compatibility/2006" xmlns:o="urn:schemas-microsoft-com:office:office" xmlns:r="http://schemas.openxmlformats.org/officeDocument/2006/relationships" xmlns:m="http://schemas.openxmlformats.org/officeDocument/2006/math" xmlns:v="urn:schemas-microsoft-com:vml" xmlns:wp14="http://schemas.microsoft.com/office/word/2010/wordprocessingDrawing" xmlns:wp="http://schemas.openxmlformats.org/drawingml/2006/wordprocessingDrawing" xmlns:w10="urn:schemas-microsoft-com:office:word" xmlns:w="http://schemas.openxmlformats.org/wordprocessingml/2006/main" xmlns:w14="http://schemas.microsoft.com/office/word/2010/wordml" xmlns:w15="http://schemas.microsoft.com/office/word/2012/wordml" xmlns:wpg="http://schemas.microsoft.com/office/word/2010/wordprocessingGroup" xmlns:wpi="http://schemas.microsoft.com/office/word/2010/wordprocessingInk" xmlns:wne="http://schemas.microsoft.com/office/word/2006/wordml" xmlns:wps="http://schemas.microsoft.com/office/word/2010/wordprocessingShape" mc:Ignorable="w14 w15 wp14">
+  <w:p>
+    <w:pPr>
+      <w:pStyle w:val="Header"/>
+    </w:pPr>
+    <w:r>
+      <w:rPr>
+        <w:noProof/>
+      </w:rPr>
+      <w:drawing>
+        <wp:anchor distT="0" distB="0" distL="114300" distR="114300" simplePos="0" relativeHeight="251660288" behindDoc="0" locked="0" layoutInCell="1" allowOverlap="1" wp14:anchorId="51226855" wp14:editId="300976D9">
+          <wp:simplePos x="0" y="0"/>
+          <wp:positionH relativeFrom="column">
+            <wp:posOffset>1238250</wp:posOffset>
+          </wp:positionH>
+          <wp:positionV relativeFrom="paragraph">
+            <wp:posOffset>-276225</wp:posOffset>
+          </wp:positionV>
+          <wp:extent cx="3143250" cy="676275"/>
+          <wp:effectExtent l="0" t="0" r="0" b="9525"/>
+          <wp:wrapSquare wrapText="bothSides"/>
+          <wp:docPr id="1" name="Picture 1" descr="Logo"/>
+          <wp:cNvGraphicFramePr>
+            <a:graphicFrameLocks xmlns:a="http://schemas.openxmlformats.org/drawingml/2006/main" noChangeAspect="1"/>
+          </wp:cNvGraphicFramePr>
+          <a:graphic xmlns:a="http://schemas.openxmlformats.org/drawingml/2006/main">
+            <a:graphicData uri="http://schemas.openxmlformats.org/drawingml/2006/picture">
+              <pic:pic xmlns:pic="http://schemas.openxmlformats.org/drawingml/2006/picture">
+                <pic:nvPicPr>
+                  <pic:cNvPr id="0" name="Picture 1" descr="Logo"/>
+                  <pic:cNvPicPr>
+                    <a:picLocks noChangeAspect="1" noChangeArrowheads="1"/>
+                  </pic:cNvPicPr>
+                </pic:nvPicPr>
+                <pic:blipFill>
+                  <a:blip r:embed="rId1" cstate="print">
+                    <a:extLst>
+                      <a:ext uri="{28A0092B-C50C-407E-A947-70E740481C1C}">
+                        <a14:useLocalDpi xmlns:a14="http://schemas.microsoft.com/office/drawing/2010/main" val="0"/>
+                      </a:ext>
+                    </a:extLst>
+                  </a:blip>
+                  <a:srcRect/>
+                  <a:stretch>
+                    <a:fillRect/>
+                  </a:stretch>
+                </pic:blipFill>
+                <pic:spPr bwMode="auto">
+                  <a:xfrm>
+                    <a:off x="0" y="0"/>
+                    <a:ext cx="3143250" cy="676275"/>
+                  </a:xfrm>
+                  <a:prstGeom prst="rect">
+                    <a:avLst/>
+                  </a:prstGeom>
+                  <a:noFill/>
+                  <a:ln>
+                    <a:noFill/>
+                  </a:ln>
+                </pic:spPr>
+              </pic:pic>
+            </a:graphicData>
+          </a:graphic>
+          <wp14:sizeRelH relativeFrom="page">
+            <wp14:pctWidth>0</wp14:pctWidth>
+          </wp14:sizeRelH>
+          <wp14:sizeRelV relativeFrom="page">
+            <wp14:pctHeight>0</wp14:pctHeight>
+          </wp14:sizeRelV>
+        </wp:anchor>
+      </w:drawing>
+    </w:r>
+  </w:p>
+  <w:p>
+    <w:pPr>
+      <w:pStyle w:val="Header"/>
+    </w:pPr>
+  </w:p>
+  <w:p>
+    <w:pPr>
+      <w:pStyle w:val="Header"/>
+    </w:pPr>
+  </w:p>
+  <w:p>
+    <w:pPr>
+      <w:pStyle w:val="Header"/>
+      <w:rPr>
+        <w:rFonts w:ascii="Times New Roman" w:hAnsi="Times New Roman" w:cs="Times New Roman"/>
+        <w:b/>
+        <w:sz w:val="28"/>
+        <w:szCs w:val="28"/>
+      </w:rPr>
+    </w:pPr>
+    <w:r>
+      <w:tab/>
+    </w:r>
+    <w:r>
+      <w:rPr>
+        <w:rFonts w:ascii="Times New Roman" w:hAnsi="Times New Roman" w:cs="Times New Roman"/>
+        <w:b/>
+        <w:sz w:val="28"/>
+        <w:szCs w:val="28"/>
+      </w:rPr>
+      <w:t xml:space="preserve">COURSE NAME: MCA, 1st Semester Course </w:t>
+    </w:r>
+  </w:p>
+  <w:p>
+    <w:pPr>
+      <w:pStyle w:val="Header"/>
+      <w:rPr>
+        <w:rFonts w:ascii="Times New Roman" w:hAnsi="Times New Roman" w:cs="Times New Roman"/>
+        <w:b/>
+        <w:sz w:val="28"/>
+        <w:szCs w:val="28"/>
+      </w:rPr>
+    </w:pPr>
+    <w:r>
+      <w:rPr>
+        <w:rFonts w:ascii="Times New Roman" w:hAnsi="Times New Roman" w:cs="Times New Roman"/>
+        <w:b/>
+        <w:sz w:val="28"/>
+        <w:szCs w:val="28"/>
+      </w:rPr>
+      <w:tab/>
+      <w:t>Course code:</w:t>
+    </w:r>
+    <w:r>
+      <w:t xml:space="preserve"> </w:t>
+    </w:r>
+    <w:r>
+      <w:rPr>
+        <w:rFonts w:ascii="Times New Roman" w:hAnsi="Times New Roman" w:cs="Times New Roman"/>
+        <w:b/>
+        <w:sz w:val="28"/>
+        <w:szCs w:val="28"/>
+      </w:rPr>
+      <w:t>240110103</w:t>
+    </w:r>
+  </w:p>
+  <w:p>
+    <w:pPr>
+      <w:pStyle w:val="Header"/>
+      <w:rPr>
+        <w:rFonts w:ascii="Times New Roman" w:hAnsi="Times New Roman" w:cs="Times New Roman"/>
+        <w:b/>
+        <w:sz w:val="28"/>
+        <w:szCs w:val="28"/>
+      </w:rPr>
+    </w:pPr>
+    <w:r>
+      <w:rPr>
+        <w:rFonts w:ascii="Times New Roman" w:hAnsi="Times New Roman" w:cs="Times New Roman"/>
+        <w:b/>
+        <w:sz w:val="28"/>
+        <w:szCs w:val="28"/>
+      </w:rPr>
+      <w:tab/>
+      <w:t xml:space="preserve">Subject Name: Relational Database Management System </w:t>
+    </w:r>
+  </w:p>
+  <w:p>
+    <w:pPr>
+      <w:pStyle w:val="Header"/>
+      <w:rPr>
+        <w:rFonts w:ascii="Times New Roman" w:hAnsi="Times New Roman" w:cs="Times New Roman"/>
+        <w:b/>
+        <w:sz w:val="28"/>
+        <w:szCs w:val="28"/>
+      </w:rPr>
+    </w:pPr>
+    <w:r>
+      <w:rPr>
+        <w:rFonts w:ascii="Times New Roman" w:hAnsi="Times New Roman" w:cs="Times New Roman"/>
+        <w:b/>
+        <w:sz w:val="28"/>
+        <w:szCs w:val="28"/>
+      </w:rPr>
+      <w:tab/>
+    </w:r>
+    <w:r>
+      <w:rPr>
+        <w:rFonts w:ascii="Times New Roman" w:hAnsi="Times New Roman" w:cs="Times New Roman"/>
+        <w:b/>
+        <w:sz w:val="28"/>
+        <w:szCs w:val="28"/>
+      </w:rPr>
+      <w:t>Day 1</w:t>
+    </w:r>
+  </w:p>
+  <w:p>
+    <w:pPr>
+      <w:pStyle w:val="Header"/>
+    </w:pPr>
+  </w:p>
+  <w:p>
+    <w:pPr>
+      <w:pStyle w:val="Header"/>
+    </w:pPr>
+  </w:p>
+</w:hdr>
 </file>
 
 <file path=word/numbering.xml><?xml version="1.0" encoding="utf-8"?>
@@ -1352,6 +2883,136 @@
     </w:lvl>
   </w:abstractNum>
   <w:abstractNum w:abstractNumId="2">
+    <w:nsid w:val="4BC87BF9"/>
+    <w:multiLevelType w:val="hybridMultilevel"/>
+    <w:tmpl w:val="A3DE0E2A"/>
+    <w:lvl w:ilvl="0" w:tplc="BEA2CA5A">
+      <w:start w:val="1"/>
+      <w:numFmt w:val="decimal"/>
+      <w:lvlText w:val="%1."/>
+      <w:lvlJc w:val="left"/>
+      <w:pPr>
+        <w:ind w:left="340" w:hanging="240"/>
+      </w:pPr>
+      <w:rPr>
+        <w:rFonts w:ascii="Times New Roman" w:eastAsia="Times New Roman" w:hAnsi="Times New Roman" w:cs="Times New Roman" w:hint="default"/>
+        <w:b w:val="0"/>
+        <w:bCs w:val="0"/>
+        <w:i w:val="0"/>
+        <w:iCs w:val="0"/>
+        <w:spacing w:val="0"/>
+        <w:w w:val="100"/>
+        <w:sz w:val="24"/>
+        <w:szCs w:val="24"/>
+        <w:lang w:val="en-US" w:eastAsia="en-US" w:bidi="ar-SA"/>
+      </w:rPr>
+    </w:lvl>
+    <w:lvl w:ilvl="1" w:tplc="6598E206">
+      <w:numFmt w:val="bullet"/>
+      <w:lvlText w:val=""/>
+      <w:lvlJc w:val="left"/>
+      <w:pPr>
+        <w:ind w:left="1180" w:hanging="360"/>
+      </w:pPr>
+      <w:rPr>
+        <w:rFonts w:ascii="Symbol" w:eastAsia="Symbol" w:hAnsi="Symbol" w:cs="Symbol" w:hint="default"/>
+        <w:b w:val="0"/>
+        <w:bCs w:val="0"/>
+        <w:i w:val="0"/>
+        <w:iCs w:val="0"/>
+        <w:spacing w:val="0"/>
+        <w:w w:val="100"/>
+        <w:sz w:val="24"/>
+        <w:szCs w:val="24"/>
+        <w:lang w:val="en-US" w:eastAsia="en-US" w:bidi="ar-SA"/>
+      </w:rPr>
+    </w:lvl>
+    <w:lvl w:ilvl="2" w:tplc="AF943030">
+      <w:numFmt w:val="bullet"/>
+      <w:lvlText w:val="•"/>
+      <w:lvlJc w:val="left"/>
+      <w:pPr>
+        <w:ind w:left="2070" w:hanging="360"/>
+      </w:pPr>
+      <w:rPr>
+        <w:rFonts w:hint="default"/>
+        <w:lang w:val="en-US" w:eastAsia="en-US" w:bidi="ar-SA"/>
+      </w:rPr>
+    </w:lvl>
+    <w:lvl w:ilvl="3" w:tplc="09127074">
+      <w:numFmt w:val="bullet"/>
+      <w:lvlText w:val="•"/>
+      <w:lvlJc w:val="left"/>
+      <w:pPr>
+        <w:ind w:left="2961" w:hanging="360"/>
+      </w:pPr>
+      <w:rPr>
+        <w:rFonts w:hint="default"/>
+        <w:lang w:val="en-US" w:eastAsia="en-US" w:bidi="ar-SA"/>
+      </w:rPr>
+    </w:lvl>
+    <w:lvl w:ilvl="4" w:tplc="8F2AC552">
+      <w:numFmt w:val="bullet"/>
+      <w:lvlText w:val="•"/>
+      <w:lvlJc w:val="left"/>
+      <w:pPr>
+        <w:ind w:left="3851" w:hanging="360"/>
+      </w:pPr>
+      <w:rPr>
+        <w:rFonts w:hint="default"/>
+        <w:lang w:val="en-US" w:eastAsia="en-US" w:bidi="ar-SA"/>
+      </w:rPr>
+    </w:lvl>
+    <w:lvl w:ilvl="5" w:tplc="8A2E8176">
+      <w:numFmt w:val="bullet"/>
+      <w:lvlText w:val="•"/>
+      <w:lvlJc w:val="left"/>
+      <w:pPr>
+        <w:ind w:left="4742" w:hanging="360"/>
+      </w:pPr>
+      <w:rPr>
+        <w:rFonts w:hint="default"/>
+        <w:lang w:val="en-US" w:eastAsia="en-US" w:bidi="ar-SA"/>
+      </w:rPr>
+    </w:lvl>
+    <w:lvl w:ilvl="6" w:tplc="179AD444">
+      <w:numFmt w:val="bullet"/>
+      <w:lvlText w:val="•"/>
+      <w:lvlJc w:val="left"/>
+      <w:pPr>
+        <w:ind w:left="5632" w:hanging="360"/>
+      </w:pPr>
+      <w:rPr>
+        <w:rFonts w:hint="default"/>
+        <w:lang w:val="en-US" w:eastAsia="en-US" w:bidi="ar-SA"/>
+      </w:rPr>
+    </w:lvl>
+    <w:lvl w:ilvl="7" w:tplc="F43086CA">
+      <w:numFmt w:val="bullet"/>
+      <w:lvlText w:val="•"/>
+      <w:lvlJc w:val="left"/>
+      <w:pPr>
+        <w:ind w:left="6523" w:hanging="360"/>
+      </w:pPr>
+      <w:rPr>
+        <w:rFonts w:hint="default"/>
+        <w:lang w:val="en-US" w:eastAsia="en-US" w:bidi="ar-SA"/>
+      </w:rPr>
+    </w:lvl>
+    <w:lvl w:ilvl="8" w:tplc="69BE0358">
+      <w:numFmt w:val="bullet"/>
+      <w:lvlText w:val="•"/>
+      <w:lvlJc w:val="left"/>
+      <w:pPr>
+        <w:ind w:left="7413" w:hanging="360"/>
+      </w:pPr>
+      <w:rPr>
+        <w:rFonts w:hint="default"/>
+        <w:lang w:val="en-US" w:eastAsia="en-US" w:bidi="ar-SA"/>
+      </w:rPr>
+    </w:lvl>
+  </w:abstractNum>
+  <w:abstractNum w:abstractNumId="3">
     <w:nsid w:val="5A4C6777"/>
     <w:multiLevelType w:val="hybridMultilevel"/>
     <w:tmpl w:val="06A8C880"/>
@@ -1444,6 +3105,9 @@
     <w:abstractNumId w:val="1"/>
   </w:num>
   <w:num w:numId="3">
+    <w:abstractNumId w:val="3"/>
+  </w:num>
+  <w:num w:numId="4">
     <w:abstractNumId w:val="2"/>
   </w:num>
 </w:numbering>
@@ -1890,6 +3554,378 @@
       <w:rFonts w:ascii="PT Serif" w:eastAsia="PT Serif" w:hAnsi="PT Serif" w:cs="PT Serif"/>
     </w:rPr>
   </w:style>
+  <w:style w:type="paragraph" w:styleId="Header">
+    <w:name w:val="header"/>
+    <w:basedOn w:val="Normal"/>
+    <w:link w:val="HeaderChar"/>
+    <w:uiPriority w:val="99"/>
+    <w:unhideWhenUsed/>
+    <w:rsid w:val="00550632"/>
+    <w:pPr>
+      <w:tabs>
+        <w:tab w:val="center" w:pos="4680"/>
+        <w:tab w:val="right" w:pos="9360"/>
+      </w:tabs>
+      <w:spacing w:before="0" w:line="240" w:lineRule="auto"/>
+    </w:pPr>
+  </w:style>
+  <w:style w:type="character" w:customStyle="1" w:styleId="HeaderChar">
+    <w:name w:val="Header Char"/>
+    <w:basedOn w:val="DefaultParagraphFont"/>
+    <w:link w:val="Header"/>
+    <w:uiPriority w:val="99"/>
+    <w:rsid w:val="00550632"/>
+    <w:rPr>
+      <w:rFonts w:ascii="PT Serif" w:eastAsia="PT Serif" w:hAnsi="PT Serif" w:cs="PT Serif"/>
+    </w:rPr>
+  </w:style>
+  <w:style w:type="paragraph" w:styleId="Footer">
+    <w:name w:val="footer"/>
+    <w:basedOn w:val="Normal"/>
+    <w:link w:val="FooterChar"/>
+    <w:uiPriority w:val="99"/>
+    <w:unhideWhenUsed/>
+    <w:rsid w:val="00550632"/>
+    <w:pPr>
+      <w:tabs>
+        <w:tab w:val="center" w:pos="4680"/>
+        <w:tab w:val="right" w:pos="9360"/>
+      </w:tabs>
+      <w:spacing w:before="0" w:line="240" w:lineRule="auto"/>
+    </w:pPr>
+  </w:style>
+  <w:style w:type="character" w:customStyle="1" w:styleId="FooterChar">
+    <w:name w:val="Footer Char"/>
+    <w:basedOn w:val="DefaultParagraphFont"/>
+    <w:link w:val="Footer"/>
+    <w:uiPriority w:val="99"/>
+    <w:rsid w:val="00550632"/>
+    <w:rPr>
+      <w:rFonts w:ascii="PT Serif" w:eastAsia="PT Serif" w:hAnsi="PT Serif" w:cs="PT Serif"/>
+    </w:rPr>
+  </w:style>
+  <w:style w:type="table" w:styleId="TableGrid">
+    <w:name w:val="Table Grid"/>
+    <w:basedOn w:val="TableNormal"/>
+    <w:uiPriority w:val="39"/>
+    <w:rsid w:val="006D3AB4"/>
+    <w:pPr>
+      <w:spacing w:after="0" w:line="240" w:lineRule="auto"/>
+    </w:pPr>
+    <w:tblPr>
+      <w:tblInd w:w="0" w:type="dxa"/>
+      <w:tblBorders>
+        <w:top w:val="single" w:sz="4" w:space="0" w:color="auto"/>
+        <w:left w:val="single" w:sz="4" w:space="0" w:color="auto"/>
+        <w:bottom w:val="single" w:sz="4" w:space="0" w:color="auto"/>
+        <w:right w:val="single" w:sz="4" w:space="0" w:color="auto"/>
+        <w:insideH w:val="single" w:sz="4" w:space="0" w:color="auto"/>
+        <w:insideV w:val="single" w:sz="4" w:space="0" w:color="auto"/>
+      </w:tblBorders>
+      <w:tblCellMar>
+        <w:top w:w="0" w:type="dxa"/>
+        <w:left w:w="108" w:type="dxa"/>
+        <w:bottom w:w="0" w:type="dxa"/>
+        <w:right w:w="108" w:type="dxa"/>
+      </w:tblCellMar>
+    </w:tblPr>
+  </w:style>
+  <w:style w:type="paragraph" w:customStyle="1" w:styleId="TableParagraph">
+    <w:name w:val="Table Paragraph"/>
+    <w:basedOn w:val="Normal"/>
+    <w:uiPriority w:val="1"/>
+    <w:qFormat/>
+    <w:rsid w:val="006D3AB4"/>
+    <w:pPr>
+      <w:widowControl w:val="0"/>
+      <w:autoSpaceDE w:val="0"/>
+      <w:autoSpaceDN w:val="0"/>
+      <w:spacing w:before="0" w:line="240" w:lineRule="auto"/>
+      <w:ind w:left="0" w:right="0"/>
+    </w:pPr>
+    <w:rPr>
+      <w:rFonts w:ascii="Times New Roman" w:eastAsia="Times New Roman" w:hAnsi="Times New Roman" w:cs="Times New Roman"/>
+    </w:rPr>
+  </w:style>
+  <w:style w:type="table" w:styleId="GridTable4-Accent5">
+    <w:name w:val="Grid Table 4 Accent 5"/>
+    <w:basedOn w:val="TableNormal"/>
+    <w:uiPriority w:val="49"/>
+    <w:rsid w:val="006D3AB4"/>
+    <w:pPr>
+      <w:spacing w:after="0" w:line="240" w:lineRule="auto"/>
+    </w:pPr>
+    <w:tblPr>
+      <w:tblStyleRowBandSize w:val="1"/>
+      <w:tblStyleColBandSize w:val="1"/>
+      <w:tblInd w:w="0" w:type="dxa"/>
+      <w:tblBorders>
+        <w:top w:val="single" w:sz="4" w:space="0" w:color="8EAADB" w:themeColor="accent5" w:themeTint="99"/>
+        <w:left w:val="single" w:sz="4" w:space="0" w:color="8EAADB" w:themeColor="accent5" w:themeTint="99"/>
+        <w:bottom w:val="single" w:sz="4" w:space="0" w:color="8EAADB" w:themeColor="accent5" w:themeTint="99"/>
+        <w:right w:val="single" w:sz="4" w:space="0" w:color="8EAADB" w:themeColor="accent5" w:themeTint="99"/>
+        <w:insideH w:val="single" w:sz="4" w:space="0" w:color="8EAADB" w:themeColor="accent5" w:themeTint="99"/>
+        <w:insideV w:val="single" w:sz="4" w:space="0" w:color="8EAADB" w:themeColor="accent5" w:themeTint="99"/>
+      </w:tblBorders>
+      <w:tblCellMar>
+        <w:top w:w="0" w:type="dxa"/>
+        <w:left w:w="108" w:type="dxa"/>
+        <w:bottom w:w="0" w:type="dxa"/>
+        <w:right w:w="108" w:type="dxa"/>
+      </w:tblCellMar>
+    </w:tblPr>
+    <w:tblStylePr w:type="firstRow">
+      <w:rPr>
+        <w:b/>
+        <w:bCs/>
+        <w:color w:val="FFFFFF" w:themeColor="background1"/>
+      </w:rPr>
+      <w:tblPr/>
+      <w:tcPr>
+        <w:tcBorders>
+          <w:top w:val="single" w:sz="4" w:space="0" w:color="4472C4" w:themeColor="accent5"/>
+          <w:left w:val="single" w:sz="4" w:space="0" w:color="4472C4" w:themeColor="accent5"/>
+          <w:bottom w:val="single" w:sz="4" w:space="0" w:color="4472C4" w:themeColor="accent5"/>
+          <w:right w:val="single" w:sz="4" w:space="0" w:color="4472C4" w:themeColor="accent5"/>
+          <w:insideH w:val="nil"/>
+          <w:insideV w:val="nil"/>
+        </w:tcBorders>
+        <w:shd w:val="clear" w:color="auto" w:fill="4472C4" w:themeFill="accent5"/>
+      </w:tcPr>
+    </w:tblStylePr>
+    <w:tblStylePr w:type="lastRow">
+      <w:rPr>
+        <w:b/>
+        <w:bCs/>
+      </w:rPr>
+      <w:tblPr/>
+      <w:tcPr>
+        <w:tcBorders>
+          <w:top w:val="double" w:sz="4" w:space="0" w:color="4472C4" w:themeColor="accent5"/>
+        </w:tcBorders>
+      </w:tcPr>
+    </w:tblStylePr>
+    <w:tblStylePr w:type="firstCol">
+      <w:rPr>
+        <w:b/>
+        <w:bCs/>
+      </w:rPr>
+    </w:tblStylePr>
+    <w:tblStylePr w:type="lastCol">
+      <w:rPr>
+        <w:b/>
+        <w:bCs/>
+      </w:rPr>
+    </w:tblStylePr>
+    <w:tblStylePr w:type="band1Vert">
+      <w:tblPr/>
+      <w:tcPr>
+        <w:shd w:val="clear" w:color="auto" w:fill="D9E2F3" w:themeFill="accent5" w:themeFillTint="33"/>
+      </w:tcPr>
+    </w:tblStylePr>
+    <w:tblStylePr w:type="band1Horz">
+      <w:tblPr/>
+      <w:tcPr>
+        <w:shd w:val="clear" w:color="auto" w:fill="D9E2F3" w:themeFill="accent5" w:themeFillTint="33"/>
+      </w:tcPr>
+    </w:tblStylePr>
+  </w:style>
+  <w:style w:type="table" w:styleId="GridTable5Dark-Accent5">
+    <w:name w:val="Grid Table 5 Dark Accent 5"/>
+    <w:basedOn w:val="TableNormal"/>
+    <w:uiPriority w:val="50"/>
+    <w:rsid w:val="006D3AB4"/>
+    <w:pPr>
+      <w:spacing w:after="0" w:line="240" w:lineRule="auto"/>
+    </w:pPr>
+    <w:tblPr>
+      <w:tblStyleRowBandSize w:val="1"/>
+      <w:tblStyleColBandSize w:val="1"/>
+      <w:tblInd w:w="0" w:type="dxa"/>
+      <w:tblBorders>
+        <w:top w:val="single" w:sz="4" w:space="0" w:color="FFFFFF" w:themeColor="background1"/>
+        <w:left w:val="single" w:sz="4" w:space="0" w:color="FFFFFF" w:themeColor="background1"/>
+        <w:bottom w:val="single" w:sz="4" w:space="0" w:color="FFFFFF" w:themeColor="background1"/>
+        <w:right w:val="single" w:sz="4" w:space="0" w:color="FFFFFF" w:themeColor="background1"/>
+        <w:insideH w:val="single" w:sz="4" w:space="0" w:color="FFFFFF" w:themeColor="background1"/>
+        <w:insideV w:val="single" w:sz="4" w:space="0" w:color="FFFFFF" w:themeColor="background1"/>
+      </w:tblBorders>
+      <w:tblCellMar>
+        <w:top w:w="0" w:type="dxa"/>
+        <w:left w:w="108" w:type="dxa"/>
+        <w:bottom w:w="0" w:type="dxa"/>
+        <w:right w:w="108" w:type="dxa"/>
+      </w:tblCellMar>
+    </w:tblPr>
+    <w:tcPr>
+      <w:shd w:val="clear" w:color="auto" w:fill="D9E2F3" w:themeFill="accent5" w:themeFillTint="33"/>
+    </w:tcPr>
+    <w:tblStylePr w:type="firstRow">
+      <w:rPr>
+        <w:b/>
+        <w:bCs/>
+        <w:color w:val="FFFFFF" w:themeColor="background1"/>
+      </w:rPr>
+      <w:tblPr/>
+      <w:tcPr>
+        <w:tcBorders>
+          <w:top w:val="single" w:sz="4" w:space="0" w:color="FFFFFF" w:themeColor="background1"/>
+          <w:left w:val="single" w:sz="4" w:space="0" w:color="FFFFFF" w:themeColor="background1"/>
+          <w:right w:val="single" w:sz="4" w:space="0" w:color="FFFFFF" w:themeColor="background1"/>
+          <w:insideH w:val="nil"/>
+          <w:insideV w:val="nil"/>
+        </w:tcBorders>
+        <w:shd w:val="clear" w:color="auto" w:fill="4472C4" w:themeFill="accent5"/>
+      </w:tcPr>
+    </w:tblStylePr>
+    <w:tblStylePr w:type="lastRow">
+      <w:rPr>
+        <w:b/>
+        <w:bCs/>
+        <w:color w:val="FFFFFF" w:themeColor="background1"/>
+      </w:rPr>
+      <w:tblPr/>
+      <w:tcPr>
+        <w:tcBorders>
+          <w:left w:val="single" w:sz="4" w:space="0" w:color="FFFFFF" w:themeColor="background1"/>
+          <w:bottom w:val="single" w:sz="4" w:space="0" w:color="FFFFFF" w:themeColor="background1"/>
+          <w:right w:val="single" w:sz="4" w:space="0" w:color="FFFFFF" w:themeColor="background1"/>
+          <w:insideH w:val="nil"/>
+          <w:insideV w:val="nil"/>
+        </w:tcBorders>
+        <w:shd w:val="clear" w:color="auto" w:fill="4472C4" w:themeFill="accent5"/>
+      </w:tcPr>
+    </w:tblStylePr>
+    <w:tblStylePr w:type="firstCol">
+      <w:rPr>
+        <w:b/>
+        <w:bCs/>
+        <w:color w:val="FFFFFF" w:themeColor="background1"/>
+      </w:rPr>
+      <w:tblPr/>
+      <w:tcPr>
+        <w:tcBorders>
+          <w:top w:val="single" w:sz="4" w:space="0" w:color="FFFFFF" w:themeColor="background1"/>
+          <w:left w:val="single" w:sz="4" w:space="0" w:color="FFFFFF" w:themeColor="background1"/>
+          <w:bottom w:val="single" w:sz="4" w:space="0" w:color="FFFFFF" w:themeColor="background1"/>
+          <w:insideV w:val="nil"/>
+        </w:tcBorders>
+        <w:shd w:val="clear" w:color="auto" w:fill="4472C4" w:themeFill="accent5"/>
+      </w:tcPr>
+    </w:tblStylePr>
+    <w:tblStylePr w:type="lastCol">
+      <w:rPr>
+        <w:b/>
+        <w:bCs/>
+        <w:color w:val="FFFFFF" w:themeColor="background1"/>
+      </w:rPr>
+      <w:tblPr/>
+      <w:tcPr>
+        <w:tcBorders>
+          <w:top w:val="single" w:sz="4" w:space="0" w:color="FFFFFF" w:themeColor="background1"/>
+          <w:bottom w:val="single" w:sz="4" w:space="0" w:color="FFFFFF" w:themeColor="background1"/>
+          <w:right w:val="single" w:sz="4" w:space="0" w:color="FFFFFF" w:themeColor="background1"/>
+          <w:insideV w:val="nil"/>
+        </w:tcBorders>
+        <w:shd w:val="clear" w:color="auto" w:fill="4472C4" w:themeFill="accent5"/>
+      </w:tcPr>
+    </w:tblStylePr>
+    <w:tblStylePr w:type="band1Vert">
+      <w:tblPr/>
+      <w:tcPr>
+        <w:shd w:val="clear" w:color="auto" w:fill="B4C6E7" w:themeFill="accent5" w:themeFillTint="66"/>
+      </w:tcPr>
+    </w:tblStylePr>
+    <w:tblStylePr w:type="band1Horz">
+      <w:tblPr/>
+      <w:tcPr>
+        <w:shd w:val="clear" w:color="auto" w:fill="B4C6E7" w:themeFill="accent5" w:themeFillTint="66"/>
+      </w:tcPr>
+    </w:tblStylePr>
+  </w:style>
+  <w:style w:type="table" w:styleId="GridTable4-Accent1">
+    <w:name w:val="Grid Table 4 Accent 1"/>
+    <w:basedOn w:val="TableNormal"/>
+    <w:uiPriority w:val="49"/>
+    <w:rsid w:val="00017796"/>
+    <w:pPr>
+      <w:spacing w:after="0" w:line="240" w:lineRule="auto"/>
+    </w:pPr>
+    <w:tblPr>
+      <w:tblStyleRowBandSize w:val="1"/>
+      <w:tblStyleColBandSize w:val="1"/>
+      <w:tblInd w:w="0" w:type="dxa"/>
+      <w:tblBorders>
+        <w:top w:val="single" w:sz="4" w:space="0" w:color="9CC2E5" w:themeColor="accent1" w:themeTint="99"/>
+        <w:left w:val="single" w:sz="4" w:space="0" w:color="9CC2E5" w:themeColor="accent1" w:themeTint="99"/>
+        <w:bottom w:val="single" w:sz="4" w:space="0" w:color="9CC2E5" w:themeColor="accent1" w:themeTint="99"/>
+        <w:right w:val="single" w:sz="4" w:space="0" w:color="9CC2E5" w:themeColor="accent1" w:themeTint="99"/>
+        <w:insideH w:val="single" w:sz="4" w:space="0" w:color="9CC2E5" w:themeColor="accent1" w:themeTint="99"/>
+        <w:insideV w:val="single" w:sz="4" w:space="0" w:color="9CC2E5" w:themeColor="accent1" w:themeTint="99"/>
+      </w:tblBorders>
+      <w:tblCellMar>
+        <w:top w:w="0" w:type="dxa"/>
+        <w:left w:w="108" w:type="dxa"/>
+        <w:bottom w:w="0" w:type="dxa"/>
+        <w:right w:w="108" w:type="dxa"/>
+      </w:tblCellMar>
+    </w:tblPr>
+    <w:tblStylePr w:type="firstRow">
+      <w:rPr>
+        <w:b/>
+        <w:bCs/>
+        <w:color w:val="FFFFFF" w:themeColor="background1"/>
+      </w:rPr>
+      <w:tblPr/>
+      <w:tcPr>
+        <w:tcBorders>
+          <w:top w:val="single" w:sz="4" w:space="0" w:color="5B9BD5" w:themeColor="accent1"/>
+          <w:left w:val="single" w:sz="4" w:space="0" w:color="5B9BD5" w:themeColor="accent1"/>
+          <w:bottom w:val="single" w:sz="4" w:space="0" w:color="5B9BD5" w:themeColor="accent1"/>
+          <w:right w:val="single" w:sz="4" w:space="0" w:color="5B9BD5" w:themeColor="accent1"/>
+          <w:insideH w:val="nil"/>
+          <w:insideV w:val="nil"/>
+        </w:tcBorders>
+        <w:shd w:val="clear" w:color="auto" w:fill="5B9BD5" w:themeFill="accent1"/>
+      </w:tcPr>
+    </w:tblStylePr>
+    <w:tblStylePr w:type="lastRow">
+      <w:rPr>
+        <w:b/>
+        <w:bCs/>
+      </w:rPr>
+      <w:tblPr/>
+      <w:tcPr>
+        <w:tcBorders>
+          <w:top w:val="double" w:sz="4" w:space="0" w:color="5B9BD5" w:themeColor="accent1"/>
+        </w:tcBorders>
+      </w:tcPr>
+    </w:tblStylePr>
+    <w:tblStylePr w:type="firstCol">
+      <w:rPr>
+        <w:b/>
+        <w:bCs/>
+      </w:rPr>
+    </w:tblStylePr>
+    <w:tblStylePr w:type="lastCol">
+      <w:rPr>
+        <w:b/>
+        <w:bCs/>
+      </w:rPr>
+    </w:tblStylePr>
+    <w:tblStylePr w:type="band1Vert">
+      <w:tblPr/>
+      <w:tcPr>
+        <w:shd w:val="clear" w:color="auto" w:fill="DEEAF6" w:themeFill="accent1" w:themeFillTint="33"/>
+      </w:tcPr>
+    </w:tblStylePr>
+    <w:tblStylePr w:type="band1Horz">
+      <w:tblPr/>
+      <w:tcPr>
+        <w:shd w:val="clear" w:color="auto" w:fill="DEEAF6" w:themeFill="accent1" w:themeFillTint="33"/>
+      </w:tcPr>
+    </w:tblStylePr>
+  </w:style>
 </w:styles>
 </file>
 

</xml_diff>